<commit_message>
Started work on criterion D and added 'Restart' button in-game
</commit_message>
<xml_diff>
--- a/Rapport.docx
+++ b/Rapport.docx
@@ -73,19 +73,11 @@
           <w:lang w:val="fr-CA"/>
         </w:rPr>
       </w:pPr>
-      <w:proofErr w:type="gramStart"/>
-      <w:r>
-        <w:rPr>
-          <w:lang w:val="fr-CA"/>
-        </w:rPr>
-        <w:t>Aspect ii</w:t>
-      </w:r>
-      <w:proofErr w:type="gramEnd"/>
-      <w:r>
-        <w:rPr>
-          <w:lang w:val="fr-CA"/>
-        </w:rPr>
-        <w:t xml:space="preserve"> : </w:t>
+      <w:r>
+        <w:rPr>
+          <w:lang w:val="fr-CA"/>
+        </w:rPr>
+        <w:t xml:space="preserve">Aspect ii : </w:t>
       </w:r>
     </w:p>
     <w:p>
@@ -130,19 +122,11 @@
           <w:lang w:val="fr-CA"/>
         </w:rPr>
       </w:pPr>
-      <w:proofErr w:type="gramStart"/>
-      <w:r>
-        <w:rPr>
-          <w:lang w:val="fr-CA"/>
-        </w:rPr>
-        <w:t>Aspect iii</w:t>
-      </w:r>
-      <w:proofErr w:type="gramEnd"/>
-      <w:r>
-        <w:rPr>
-          <w:lang w:val="fr-CA"/>
-        </w:rPr>
-        <w:t> :</w:t>
+      <w:r>
+        <w:rPr>
+          <w:lang w:val="fr-CA"/>
+        </w:rPr>
+        <w:t>Aspect iii :</w:t>
       </w:r>
     </w:p>
     <w:p>
@@ -451,19 +435,11 @@
           <w:lang w:val="fr-CA"/>
         </w:rPr>
       </w:pPr>
-      <w:proofErr w:type="gramStart"/>
-      <w:r>
-        <w:rPr>
-          <w:lang w:val="fr-CA"/>
-        </w:rPr>
-        <w:t>Aspect ii</w:t>
-      </w:r>
-      <w:proofErr w:type="gramEnd"/>
-      <w:r>
-        <w:rPr>
-          <w:lang w:val="fr-CA"/>
-        </w:rPr>
-        <w:t> :</w:t>
+      <w:r>
+        <w:rPr>
+          <w:lang w:val="fr-CA"/>
+        </w:rPr>
+        <w:t>Aspect ii :</w:t>
       </w:r>
     </w:p>
     <w:p>
@@ -507,20 +483,12 @@
           <w:lang w:val="fr-CA"/>
         </w:rPr>
       </w:pPr>
-      <w:proofErr w:type="gramStart"/>
       <w:r>
         <w:rPr>
           <w:lang w:val="fr-CA"/>
         </w:rPr>
         <w:lastRenderedPageBreak/>
-        <w:t>Aspect iii</w:t>
-      </w:r>
-      <w:proofErr w:type="gramEnd"/>
-      <w:r>
-        <w:rPr>
-          <w:lang w:val="fr-CA"/>
-        </w:rPr>
-        <w:t> :</w:t>
+        <w:t>Aspect iii :</w:t>
       </w:r>
     </w:p>
     <w:p>
@@ -732,8 +700,70 @@
         <w:rPr>
           <w:lang w:val="fr-CA"/>
         </w:rPr>
+        <w:t xml:space="preserve"> "</w:t>
+      </w:r>
+      <w:r>
+        <w:rPr>
+          <w:lang w:val="fr-CA"/>
+        </w:rPr>
+        <w:t xml:space="preserve">60 Tips to </w:t>
+      </w:r>
+      <w:proofErr w:type="spellStart"/>
+      <w:r>
+        <w:rPr>
+          <w:lang w:val="fr-CA"/>
+        </w:rPr>
+        <w:t>Stay</w:t>
+      </w:r>
+      <w:proofErr w:type="spellEnd"/>
+      <w:r>
+        <w:rPr>
+          <w:lang w:val="fr-CA"/>
+        </w:rPr>
         <w:t xml:space="preserve"> </w:t>
       </w:r>
+      <w:proofErr w:type="spellStart"/>
+      <w:r>
+        <w:rPr>
+          <w:lang w:val="fr-CA"/>
+        </w:rPr>
+        <w:t>Motivated</w:t>
+      </w:r>
+      <w:proofErr w:type="spellEnd"/>
+      <w:r>
+        <w:rPr>
+          <w:lang w:val="fr-CA"/>
+        </w:rPr>
+        <w:t xml:space="preserve"> and Finish </w:t>
+      </w:r>
+      <w:proofErr w:type="spellStart"/>
+      <w:r>
+        <w:rPr>
+          <w:lang w:val="fr-CA"/>
+        </w:rPr>
+        <w:t>Your</w:t>
+      </w:r>
+      <w:proofErr w:type="spellEnd"/>
+      <w:r>
+        <w:rPr>
+          <w:lang w:val="fr-CA"/>
+        </w:rPr>
+        <w:t xml:space="preserve"> </w:t>
+      </w:r>
+      <w:proofErr w:type="spellStart"/>
+      <w:r>
+        <w:rPr>
+          <w:lang w:val="fr-CA"/>
+        </w:rPr>
+        <w:t>Indie</w:t>
+      </w:r>
+      <w:proofErr w:type="spellEnd"/>
+      <w:r>
+        <w:rPr>
+          <w:lang w:val="fr-CA"/>
+        </w:rPr>
+        <w:t xml:space="preserve"> Game</w:t>
+      </w:r>
       <w:r>
         <w:rPr>
           <w:lang w:val="fr-CA"/>
@@ -742,192 +772,124 @@
       </w:r>
       <w:r>
         <w:rPr>
-          <w:lang w:val="fr-CA"/>
-        </w:rPr>
-        <w:t xml:space="preserve">60 Tips to </w:t>
-      </w:r>
-      <w:proofErr w:type="spellStart"/>
-      <w:r>
-        <w:rPr>
-          <w:lang w:val="fr-CA"/>
-        </w:rPr>
-        <w:t>Stay</w:t>
-      </w:r>
-      <w:proofErr w:type="spellEnd"/>
+          <w:rStyle w:val="FootnoteReference"/>
+          <w:lang w:val="fr-CA"/>
+        </w:rPr>
+        <w:footnoteReference w:id="7"/>
+      </w:r>
+      <w:r>
+        <w:rPr>
+          <w:lang w:val="fr-CA"/>
+        </w:rPr>
+        <w:t>,</w:t>
+      </w:r>
       <w:r>
         <w:rPr>
           <w:lang w:val="fr-CA"/>
         </w:rPr>
         <w:t xml:space="preserve"> </w:t>
       </w:r>
-      <w:proofErr w:type="spellStart"/>
-      <w:r>
-        <w:rPr>
-          <w:lang w:val="fr-CA"/>
-        </w:rPr>
-        <w:t>Motivated</w:t>
-      </w:r>
-      <w:proofErr w:type="spellEnd"/>
-      <w:r>
-        <w:rPr>
-          <w:lang w:val="fr-CA"/>
-        </w:rPr>
-        <w:t xml:space="preserve"> and Finish </w:t>
-      </w:r>
-      <w:proofErr w:type="spellStart"/>
-      <w:r>
-        <w:rPr>
-          <w:lang w:val="fr-CA"/>
-        </w:rPr>
-        <w:t>Your</w:t>
-      </w:r>
-      <w:proofErr w:type="spellEnd"/>
+      <w:r>
+        <w:rPr>
+          <w:lang w:val="fr-CA"/>
+        </w:rPr>
+        <w:t>il donne soixante</w:t>
+      </w:r>
       <w:r>
         <w:rPr>
           <w:lang w:val="fr-CA"/>
         </w:rPr>
         <w:t xml:space="preserve"> </w:t>
       </w:r>
-      <w:proofErr w:type="spellStart"/>
-      <w:r>
-        <w:rPr>
-          <w:lang w:val="fr-CA"/>
-        </w:rPr>
-        <w:t>Indie</w:t>
-      </w:r>
-      <w:proofErr w:type="spellEnd"/>
-      <w:r>
-        <w:rPr>
-          <w:lang w:val="fr-CA"/>
-        </w:rPr>
-        <w:t xml:space="preserve"> Game</w:t>
-      </w:r>
-      <w:r>
-        <w:rPr>
-          <w:lang w:val="fr-CA"/>
-        </w:rPr>
-        <w:t>"</w:t>
+      <w:r>
+        <w:rPr>
+          <w:lang w:val="fr-CA"/>
+        </w:rPr>
+        <w:t xml:space="preserve">stratégies </w:t>
+      </w:r>
+      <w:r>
+        <w:rPr>
+          <w:lang w:val="fr-CA"/>
+        </w:rPr>
+        <w:t xml:space="preserve">pour rester motivé. J’en ai appliqué quelques-unes, par exemple, j’ai changé certains objectifs irréalistes que je m’étais fixé pour ne pas me décourager. </w:t>
+      </w:r>
+    </w:p>
+    <w:p>
+      <w:pPr>
+        <w:jc w:val="both"/>
+        <w:rPr>
+          <w:lang w:val="fr-CA"/>
+        </w:rPr>
+      </w:pPr>
+      <w:r>
+        <w:rPr>
+          <w:lang w:val="fr-CA"/>
+        </w:rPr>
+        <w:t>Avec cette nouvelle motivation, j’ai pu continuer à développer mon produit, mais plusieurs « bugs » sont venus me mettre des bâtons dans les roues. Toutefois, ceci n’étai</w:t>
+      </w:r>
+      <w:r>
+        <w:rPr>
+          <w:lang w:val="fr-CA"/>
+        </w:rPr>
+        <w:t>t</w:t>
+      </w:r>
+      <w:r>
+        <w:rPr>
+          <w:lang w:val="fr-CA"/>
+        </w:rPr>
+        <w:t xml:space="preserve"> pas une mauvaise chose, car mon premier critère de réussite était de régler le plus de « bugs » possible pour maximiser mon apprentissage</w:t>
+      </w:r>
+      <w:r>
+        <w:rPr>
+          <w:lang w:val="fr-CA"/>
+        </w:rPr>
+        <w:t xml:space="preserve"> et la qualité de ma création</w:t>
+      </w:r>
+      <w:r>
+        <w:rPr>
+          <w:lang w:val="fr-CA"/>
+        </w:rPr>
+        <w:t>.</w:t>
+      </w:r>
+    </w:p>
+    <w:p>
+      <w:pPr>
+        <w:jc w:val="both"/>
+        <w:rPr>
+          <w:lang w:val="fr-CA"/>
+        </w:rPr>
+      </w:pPr>
+      <w:r>
+        <w:rPr>
+          <w:lang w:val="fr-CA"/>
+        </w:rPr>
+        <w:t>Finalement, une fois la base du jeu complétée, j’ai composé les textes qui allaient se retrouver dans mon produit. Un de ses textes avait pour but de synthétiser ce qu’était le syndrome Gilles de la Tourette pour être sûr que quelqu’un qui joue à mon jeu sache ce que ce-dernier représente. Pour faire cette synthèse, je me suis servi de deux livres, soit « Quand le corps fait à sa tête »</w:t>
       </w:r>
       <w:r>
         <w:rPr>
           <w:rStyle w:val="FootnoteReference"/>
           <w:lang w:val="fr-CA"/>
         </w:rPr>
-        <w:footnoteReference w:id="7"/>
-      </w:r>
-      <w:r>
-        <w:rPr>
-          <w:lang w:val="fr-CA"/>
-        </w:rPr>
-        <w:t>,</w:t>
-      </w:r>
-      <w:r>
-        <w:rPr>
-          <w:lang w:val="fr-CA"/>
-        </w:rPr>
-        <w:t xml:space="preserve"> </w:t>
-      </w:r>
-      <w:r>
-        <w:rPr>
-          <w:lang w:val="fr-CA"/>
-        </w:rPr>
-        <w:t>il donne soixante</w:t>
-      </w:r>
-      <w:r>
-        <w:rPr>
-          <w:lang w:val="fr-CA"/>
-        </w:rPr>
-        <w:t xml:space="preserve"> </w:t>
-      </w:r>
-      <w:r>
-        <w:rPr>
-          <w:lang w:val="fr-CA"/>
-        </w:rPr>
-        <w:t xml:space="preserve">stratégies </w:t>
-      </w:r>
-      <w:r>
-        <w:rPr>
-          <w:lang w:val="fr-CA"/>
-        </w:rPr>
-        <w:t xml:space="preserve">pour rester motivé. J’en ai appliqué quelques-unes, par exemple, j’ai changé certains objectifs irréalistes que je m’étais fixé pour ne pas me décourager. </w:t>
-      </w:r>
-    </w:p>
-    <w:p>
-      <w:pPr>
-        <w:jc w:val="both"/>
-        <w:rPr>
-          <w:lang w:val="fr-CA"/>
-        </w:rPr>
-      </w:pPr>
-      <w:r>
-        <w:rPr>
-          <w:lang w:val="fr-CA"/>
-        </w:rPr>
-        <w:t>Avec cette nouvelle motivation, j’ai pu continuer à développer mon produit, mais plusieurs « bugs » sont venus me mettre des bâtons dans les roues. Toutefois, ceci n’étai</w:t>
-      </w:r>
-      <w:r>
-        <w:rPr>
-          <w:lang w:val="fr-CA"/>
-        </w:rPr>
-        <w:t>t</w:t>
-      </w:r>
-      <w:r>
-        <w:rPr>
-          <w:lang w:val="fr-CA"/>
-        </w:rPr>
-        <w:t xml:space="preserve"> pas une mauvaise chose, car mon premier critère de réussite était de régler le plus de « bugs » possible pour maximiser mon apprentissage</w:t>
-      </w:r>
-      <w:r>
-        <w:rPr>
-          <w:lang w:val="fr-CA"/>
-        </w:rPr>
-        <w:t xml:space="preserve"> et la qualité de ma création</w:t>
-      </w:r>
-      <w:r>
-        <w:rPr>
-          <w:lang w:val="fr-CA"/>
-        </w:rPr>
-        <w:t>.</w:t>
-      </w:r>
-    </w:p>
-    <w:p>
-      <w:pPr>
-        <w:jc w:val="both"/>
-        <w:rPr>
-          <w:lang w:val="fr-CA"/>
-        </w:rPr>
-      </w:pPr>
-      <w:r>
-        <w:rPr>
-          <w:lang w:val="fr-CA"/>
-        </w:rPr>
-        <w:t>Finalement, une fois la base du jeu complétée, j’ai composé les textes qui allaient se retrouver dans mon produit. Un de ses textes avait pour but de synthétiser ce qu’était le syndrome Gilles de la Tourette pour être sûr que quelqu’un qui joue à mon jeu sache ce que ce-dernier représente. Pour faire cette synthèse, je me suis servi de deux livres, soit « Quand le corps fait à sa tête »</w:t>
+        <w:footnoteReference w:id="8"/>
+      </w:r>
+      <w:r>
+        <w:rPr>
+          <w:lang w:val="fr-CA"/>
+        </w:rPr>
+        <w:t xml:space="preserve"> et « Laisse-moi t’expliquer… Le syndrome de Gilles de la Tourette »</w:t>
       </w:r>
       <w:r>
         <w:rPr>
           <w:rStyle w:val="FootnoteReference"/>
           <w:lang w:val="fr-CA"/>
         </w:rPr>
-        <w:footnoteReference w:id="8"/>
-      </w:r>
-      <w:r>
-        <w:rPr>
-          <w:lang w:val="fr-CA"/>
-        </w:rPr>
-        <w:t xml:space="preserve"> et « Laisse-moi t’expliquer… Le syndrome de Gilles de la Tourette »</w:t>
-      </w:r>
-      <w:r>
-        <w:rPr>
-          <w:rStyle w:val="FootnoteReference"/>
-          <w:lang w:val="fr-CA"/>
-        </w:rPr>
         <w:footnoteReference w:id="9"/>
       </w:r>
       <w:r>
         <w:rPr>
           <w:lang w:val="fr-CA"/>
         </w:rPr>
-        <w:t>. Une fois mes textes rédigés, je me suis assuré qu’ils étaient tous écrits en anglais sans erreurs de grammaire ou d’orthographe, puisque c’était un de mes critères de réussite.</w:t>
+        <w:t>. Une fois mes textes rédigés, je me suis assuré qu’ils étaient tous écrits sans erreurs de grammaire ou d’orthographe, puisque c’était un de mes critères de réussite.</w:t>
       </w:r>
     </w:p>
     <w:p>
@@ -977,19 +939,11 @@
           <w:lang w:val="fr-CA"/>
         </w:rPr>
       </w:pPr>
-      <w:proofErr w:type="gramStart"/>
-      <w:r>
-        <w:rPr>
-          <w:lang w:val="fr-CA"/>
-        </w:rPr>
-        <w:t>Aspect ii</w:t>
-      </w:r>
-      <w:proofErr w:type="gramEnd"/>
-      <w:r>
-        <w:rPr>
-          <w:lang w:val="fr-CA"/>
-        </w:rPr>
-        <w:t> :</w:t>
+      <w:r>
+        <w:rPr>
+          <w:lang w:val="fr-CA"/>
+        </w:rPr>
+        <w:t>Aspect ii :</w:t>
       </w:r>
     </w:p>
     <w:p>
@@ -1066,19 +1020,11 @@
           <w:lang w:val="fr-CA"/>
         </w:rPr>
       </w:pPr>
-      <w:proofErr w:type="gramStart"/>
-      <w:r>
-        <w:rPr>
-          <w:lang w:val="fr-CA"/>
-        </w:rPr>
-        <w:t>Aspect iii</w:t>
-      </w:r>
-      <w:proofErr w:type="gramEnd"/>
-      <w:r>
-        <w:rPr>
-          <w:lang w:val="fr-CA"/>
-        </w:rPr>
-        <w:t> :</w:t>
+      <w:r>
+        <w:rPr>
+          <w:lang w:val="fr-CA"/>
+        </w:rPr>
+        <w:t>Aspect iii :</w:t>
       </w:r>
     </w:p>
     <w:p>
@@ -1127,6 +1073,147 @@
           <w:lang w:val="fr-CA"/>
         </w:rPr>
         <w:t>Durant ce travail, j’ai aussi eu à collaborer avec mon superviseur pour avoir des retours sur les différents aspects de mon projet personnel tout au long du processus. J’ai aussi dû contacter mon superviseur afin de planifier différentes rencontres pour discuter de l’avancée de mon travail. Ces interactions m’ont permis de développer grandement mes compétences de collaboration.</w:t>
+      </w:r>
+    </w:p>
+    <w:p>
+      <w:pPr>
+        <w:spacing w:after="200" w:line="276" w:lineRule="auto"/>
+        <w:rPr>
+          <w:lang w:val="fr-CA"/>
+        </w:rPr>
+      </w:pPr>
+      <w:r>
+        <w:rPr>
+          <w:lang w:val="fr-CA"/>
+        </w:rPr>
+        <w:br w:type="page"/>
+      </w:r>
+    </w:p>
+    <w:p>
+      <w:pPr>
+        <w:jc w:val="both"/>
+        <w:rPr>
+          <w:lang w:val="fr-CA"/>
+        </w:rPr>
+      </w:pPr>
+      <w:r>
+        <w:rPr>
+          <w:lang w:val="fr-CA"/>
+        </w:rPr>
+        <w:lastRenderedPageBreak/>
+        <w:t>Critère D </w:t>
+      </w:r>
+    </w:p>
+    <w:p>
+      <w:pPr>
+        <w:jc w:val="both"/>
+        <w:rPr>
+          <w:lang w:val="fr-CA"/>
+        </w:rPr>
+      </w:pPr>
+      <w:r>
+        <w:rPr>
+          <w:lang w:val="fr-CA"/>
+        </w:rPr>
+        <w:t>Aspect i :</w:t>
+      </w:r>
+    </w:p>
+    <w:p>
+      <w:pPr>
+        <w:jc w:val="both"/>
+        <w:rPr>
+          <w:lang w:val="fr-CA"/>
+        </w:rPr>
+      </w:pPr>
+      <w:r>
+        <w:rPr>
+          <w:lang w:val="fr-CA"/>
+        </w:rPr>
+        <w:t>Mon premier critère de réussite était de régler tous les « bugs » que j’ai rencontré durant le développement de mon produit afin de mieux apprendre le développement de jeux-vidéos. Ce critère a été atteint, puisque j’ai réglé plusieurs bugs au fur et à mesure que je les rencontrais et maintenant que mon jeu est complété, je ne suis pas au courant de l’existence d’autres « bugs ». J’ai pu remarquer qu’il était plus difficile pour moi de corriger les « bugs » dus aux extensions des logiciels que j’utilisais que ceux qui étaient plutôt causés par le code que j’ai écrit. Par exemple, lorsque j’ai implémenté le chat</w:t>
+      </w:r>
+      <w:r>
+        <w:rPr>
+          <w:rStyle w:val="FootnoteReference"/>
+          <w:lang w:val="fr-CA"/>
+        </w:rPr>
+        <w:footnoteReference w:id="10"/>
+      </w:r>
+      <w:r>
+        <w:rPr>
+          <w:lang w:val="fr-CA"/>
+        </w:rPr>
+        <w:t xml:space="preserve"> mon jeu, j’ai eu beaucoup de problèmes : le chat passait à travers les murs, il sautait trop haut, etc., mais comme ces « bugs » étaient causés par le code que j’ai écrit, il n’était pas difficile pour moi de trouver leur origine et de régler les problèmes. Par contre, quand j’ai essayé pour la première fois d’implémenter différents effets visuels en lien avec des médicaments</w:t>
+      </w:r>
+      <w:r>
+        <w:rPr>
+          <w:rStyle w:val="FootnoteReference"/>
+          <w:lang w:val="fr-CA"/>
+        </w:rPr>
+        <w:footnoteReference w:id="11"/>
+      </w:r>
+      <w:r>
+        <w:rPr>
+          <w:lang w:val="fr-CA"/>
+        </w:rPr>
+        <w:t xml:space="preserve"> dans le jeu, je suis tombé face à un problème qui, lui, était causé par une extension du programme que j’utilisais. Étant donné qu’il était impossible pour moi de corriger l’erreur dans l’extension,</w:t>
+      </w:r>
+      <w:r>
+        <w:rPr>
+          <w:lang w:val="fr-CA"/>
+        </w:rPr>
+        <w:t xml:space="preserve"> la solution que j’ai trouvée à été de contourner le problème en changeant complètement ma façon de faire.</w:t>
+      </w:r>
+    </w:p>
+    <w:p>
+      <w:pPr>
+        <w:jc w:val="both"/>
+        <w:rPr>
+          <w:lang w:val="fr-CA"/>
+        </w:rPr>
+      </w:pPr>
+      <w:r>
+        <w:rPr>
+          <w:lang w:val="fr-CA"/>
+        </w:rPr>
+        <w:t xml:space="preserve">Mon deuxième critère, quant à lui, était de m’assurer que les différents textes dans mon jeu ne contenaient aucunes fautes d’orthographe ou de grammaire. </w:t>
+      </w:r>
+      <w:r>
+        <w:rPr>
+          <w:lang w:val="fr-CA"/>
+        </w:rPr>
+        <w:t>Je peux affirmer que ce critère est atteint, puisque je me suis corrigé plusieurs fois et j’ai fais lire mon texte à plusieurs personnes pour voir s’ils y trouvaient des fautes.</w:t>
+      </w:r>
+    </w:p>
+    <w:p>
+      <w:pPr>
+        <w:jc w:val="both"/>
+        <w:rPr>
+          <w:lang w:val="fr-CA"/>
+        </w:rPr>
+      </w:pPr>
+      <w:r>
+        <w:rPr>
+          <w:lang w:val="fr-CA"/>
+        </w:rPr>
+        <w:t xml:space="preserve">Mon troisième et dernier critère était d’implémenter la plupart des choses qui figuraient dans mon plan du jeu.  </w:t>
+      </w:r>
+      <w:r>
+        <w:rPr>
+          <w:lang w:val="fr-CA"/>
+        </w:rPr>
+        <w:t xml:space="preserve"> </w:t>
+      </w:r>
+      <w:r>
+        <w:rPr>
+          <w:lang w:val="fr-CA"/>
+        </w:rPr>
+        <w:t xml:space="preserve">  </w:t>
+      </w:r>
+      <w:r>
+        <w:rPr>
+          <w:lang w:val="fr-CA"/>
+        </w:rPr>
+        <w:t xml:space="preserve"> </w:t>
       </w:r>
     </w:p>
     <w:sectPr>
@@ -1526,6 +1613,62 @@
           <w:lang w:val="fr-CA"/>
         </w:rPr>
         <w:t>Dominique Vézina, 2014</w:t>
+      </w:r>
+    </w:p>
+  </w:footnote>
+  <w:footnote w:id="10">
+    <w:p>
+      <w:pPr>
+        <w:pStyle w:val="FootnoteText"/>
+        <w:rPr>
+          <w:lang w:val="fr-CA"/>
+        </w:rPr>
+      </w:pPr>
+      <w:r>
+        <w:rPr>
+          <w:rStyle w:val="FootnoteReference"/>
+        </w:rPr>
+        <w:footnoteRef/>
+      </w:r>
+      <w:r>
+        <w:t xml:space="preserve"> </w:t>
+      </w:r>
+      <w:r>
+        <w:rPr>
+          <w:lang w:val="fr-CA"/>
+        </w:rPr>
+        <w:t>Le chat est l’ennemi principal dans mon jeu.</w:t>
+      </w:r>
+      <w:r>
+        <w:rPr>
+          <w:lang w:val="fr-CA"/>
+        </w:rPr>
+        <w:t xml:space="preserve"> (Voir annexe X)</w:t>
+      </w:r>
+    </w:p>
+  </w:footnote>
+  <w:footnote w:id="11">
+    <w:p>
+      <w:pPr>
+        <w:pStyle w:val="FootnoteText"/>
+        <w:rPr>
+          <w:lang w:val="fr-CA"/>
+        </w:rPr>
+      </w:pPr>
+      <w:r>
+        <w:rPr>
+          <w:rStyle w:val="FootnoteReference"/>
+        </w:rPr>
+        <w:footnoteRef/>
+      </w:r>
+      <w:r>
+        <w:t xml:space="preserve"> </w:t>
+      </w:r>
+      <w:r>
+        <w:rPr>
+          <w:lang w:val="fr-CA"/>
+        </w:rPr>
+        <w:t>Voir annexe X</w:t>
       </w:r>
     </w:p>
   </w:footnote>

</xml_diff>

<commit_message>
Changed title on Rapport
</commit_message>
<xml_diff>
--- a/Rapport.docx
+++ b/Rapport.docx
@@ -126,7 +126,7 @@
           <w:szCs w:val="24"/>
           <w:lang w:val="fr-CA"/>
         </w:rPr>
-        <w:t>PROJET PERSONNEL</w:t>
+        <w:t>CRÉATION D’UN JEU VIDÉO</w:t>
       </w:r>
     </w:p>
     <w:p>
@@ -407,23 +407,31 @@
             <w:rPr>
               <w:rFonts w:eastAsiaTheme="minorEastAsia"/>
               <w:noProof/>
+              <w:sz w:val="24"/>
+              <w:szCs w:val="24"/>
               <w:lang w:val="fr-CA" w:eastAsia="fr-CA"/>
             </w:rPr>
           </w:pPr>
           <w:r>
             <w:rPr>
+              <w:sz w:val="24"/>
+              <w:szCs w:val="24"/>
               <w:lang w:val="fr-CA"/>
             </w:rPr>
             <w:fldChar w:fldCharType="begin"/>
           </w:r>
           <w:r>
             <w:rPr>
+              <w:sz w:val="24"/>
+              <w:szCs w:val="24"/>
               <w:lang w:val="fr-CA"/>
             </w:rPr>
             <w:instrText xml:space="preserve"> TOC \o "1-3" \h \z \u </w:instrText>
           </w:r>
           <w:r>
             <w:rPr>
+              <w:sz w:val="24"/>
+              <w:szCs w:val="24"/>
               <w:lang w:val="fr-CA"/>
             </w:rPr>
             <w:fldChar w:fldCharType="separate"/>
@@ -434,6 +442,8 @@
                 <w:rStyle w:val="Hyperlink"/>
                 <w:rFonts w:cstheme="minorHAnsi"/>
                 <w:noProof/>
+                <w:sz w:val="24"/>
+                <w:szCs w:val="24"/>
                 <w:lang w:val="fr-CA"/>
               </w:rPr>
               <w:t>CRITÈRE A</w:t>
@@ -442,6 +452,8 @@
               <w:rPr>
                 <w:noProof/>
                 <w:webHidden/>
+                <w:sz w:val="24"/>
+                <w:szCs w:val="24"/>
                 <w:lang w:val="fr-CA"/>
               </w:rPr>
               <w:tab/>
@@ -450,6 +462,8 @@
               <w:rPr>
                 <w:noProof/>
                 <w:webHidden/>
+                <w:sz w:val="24"/>
+                <w:szCs w:val="24"/>
                 <w:lang w:val="fr-CA"/>
               </w:rPr>
               <w:fldChar w:fldCharType="begin"/>
@@ -458,6 +472,8 @@
               <w:rPr>
                 <w:noProof/>
                 <w:webHidden/>
+                <w:sz w:val="24"/>
+                <w:szCs w:val="24"/>
                 <w:lang w:val="fr-CA"/>
               </w:rPr>
               <w:instrText xml:space="preserve"> PAGEREF _Toc64718302 \h </w:instrText>
@@ -466,6 +482,8 @@
               <w:rPr>
                 <w:noProof/>
                 <w:webHidden/>
+                <w:sz w:val="24"/>
+                <w:szCs w:val="24"/>
                 <w:lang w:val="fr-CA"/>
               </w:rPr>
             </w:r>
@@ -473,6 +491,8 @@
               <w:rPr>
                 <w:noProof/>
                 <w:webHidden/>
+                <w:sz w:val="24"/>
+                <w:szCs w:val="24"/>
                 <w:lang w:val="fr-CA"/>
               </w:rPr>
               <w:fldChar w:fldCharType="separate"/>
@@ -481,6 +501,8 @@
               <w:rPr>
                 <w:noProof/>
                 <w:webHidden/>
+                <w:sz w:val="24"/>
+                <w:szCs w:val="24"/>
                 <w:lang w:val="fr-CA"/>
               </w:rPr>
               <w:t>1</w:t>
@@ -489,6 +511,8 @@
               <w:rPr>
                 <w:noProof/>
                 <w:webHidden/>
+                <w:sz w:val="24"/>
+                <w:szCs w:val="24"/>
                 <w:lang w:val="fr-CA"/>
               </w:rPr>
               <w:fldChar w:fldCharType="end"/>
@@ -504,6 +528,8 @@
             <w:rPr>
               <w:rFonts w:eastAsiaTheme="minorEastAsia"/>
               <w:noProof/>
+              <w:sz w:val="24"/>
+              <w:szCs w:val="24"/>
               <w:lang w:val="fr-CA" w:eastAsia="fr-CA"/>
             </w:rPr>
           </w:pPr>
@@ -513,6 +539,8 @@
                 <w:rStyle w:val="Hyperlink"/>
                 <w:rFonts w:cstheme="minorHAnsi"/>
                 <w:noProof/>
+                <w:sz w:val="24"/>
+                <w:szCs w:val="24"/>
                 <w:lang w:val="fr-CA"/>
               </w:rPr>
               <w:t>CRITÈRE B</w:t>
@@ -521,6 +549,8 @@
               <w:rPr>
                 <w:noProof/>
                 <w:webHidden/>
+                <w:sz w:val="24"/>
+                <w:szCs w:val="24"/>
                 <w:lang w:val="fr-CA"/>
               </w:rPr>
               <w:tab/>
@@ -529,6 +559,8 @@
               <w:rPr>
                 <w:noProof/>
                 <w:webHidden/>
+                <w:sz w:val="24"/>
+                <w:szCs w:val="24"/>
                 <w:lang w:val="fr-CA"/>
               </w:rPr>
               <w:fldChar w:fldCharType="begin"/>
@@ -537,6 +569,8 @@
               <w:rPr>
                 <w:noProof/>
                 <w:webHidden/>
+                <w:sz w:val="24"/>
+                <w:szCs w:val="24"/>
                 <w:lang w:val="fr-CA"/>
               </w:rPr>
               <w:instrText xml:space="preserve"> PAGEREF _Toc64718303 \h </w:instrText>
@@ -545,6 +579,8 @@
               <w:rPr>
                 <w:noProof/>
                 <w:webHidden/>
+                <w:sz w:val="24"/>
+                <w:szCs w:val="24"/>
                 <w:lang w:val="fr-CA"/>
               </w:rPr>
             </w:r>
@@ -552,6 +588,8 @@
               <w:rPr>
                 <w:noProof/>
                 <w:webHidden/>
+                <w:sz w:val="24"/>
+                <w:szCs w:val="24"/>
                 <w:lang w:val="fr-CA"/>
               </w:rPr>
               <w:fldChar w:fldCharType="separate"/>
@@ -560,6 +598,8 @@
               <w:rPr>
                 <w:noProof/>
                 <w:webHidden/>
+                <w:sz w:val="24"/>
+                <w:szCs w:val="24"/>
                 <w:lang w:val="fr-CA"/>
               </w:rPr>
               <w:t>4</w:t>
@@ -568,6 +608,8 @@
               <w:rPr>
                 <w:noProof/>
                 <w:webHidden/>
+                <w:sz w:val="24"/>
+                <w:szCs w:val="24"/>
                 <w:lang w:val="fr-CA"/>
               </w:rPr>
               <w:fldChar w:fldCharType="end"/>
@@ -583,6 +625,8 @@
             <w:rPr>
               <w:rFonts w:eastAsiaTheme="minorEastAsia"/>
               <w:noProof/>
+              <w:sz w:val="24"/>
+              <w:szCs w:val="24"/>
               <w:lang w:val="fr-CA" w:eastAsia="fr-CA"/>
             </w:rPr>
           </w:pPr>
@@ -592,6 +636,8 @@
                 <w:rStyle w:val="Hyperlink"/>
                 <w:rFonts w:cstheme="minorHAnsi"/>
                 <w:noProof/>
+                <w:sz w:val="24"/>
+                <w:szCs w:val="24"/>
                 <w:lang w:val="fr-CA"/>
               </w:rPr>
               <w:t>CRITÈRE C</w:t>
@@ -600,6 +646,8 @@
               <w:rPr>
                 <w:noProof/>
                 <w:webHidden/>
+                <w:sz w:val="24"/>
+                <w:szCs w:val="24"/>
                 <w:lang w:val="fr-CA"/>
               </w:rPr>
               <w:tab/>
@@ -608,6 +656,8 @@
               <w:rPr>
                 <w:noProof/>
                 <w:webHidden/>
+                <w:sz w:val="24"/>
+                <w:szCs w:val="24"/>
                 <w:lang w:val="fr-CA"/>
               </w:rPr>
               <w:fldChar w:fldCharType="begin"/>
@@ -616,6 +666,8 @@
               <w:rPr>
                 <w:noProof/>
                 <w:webHidden/>
+                <w:sz w:val="24"/>
+                <w:szCs w:val="24"/>
                 <w:lang w:val="fr-CA"/>
               </w:rPr>
               <w:instrText xml:space="preserve"> PAGEREF _Toc64718304 \h </w:instrText>
@@ -624,6 +676,8 @@
               <w:rPr>
                 <w:noProof/>
                 <w:webHidden/>
+                <w:sz w:val="24"/>
+                <w:szCs w:val="24"/>
                 <w:lang w:val="fr-CA"/>
               </w:rPr>
             </w:r>
@@ -631,6 +685,8 @@
               <w:rPr>
                 <w:noProof/>
                 <w:webHidden/>
+                <w:sz w:val="24"/>
+                <w:szCs w:val="24"/>
                 <w:lang w:val="fr-CA"/>
               </w:rPr>
               <w:fldChar w:fldCharType="separate"/>
@@ -639,6 +695,8 @@
               <w:rPr>
                 <w:noProof/>
                 <w:webHidden/>
+                <w:sz w:val="24"/>
+                <w:szCs w:val="24"/>
                 <w:lang w:val="fr-CA"/>
               </w:rPr>
               <w:t>7</w:t>
@@ -647,6 +705,8 @@
               <w:rPr>
                 <w:noProof/>
                 <w:webHidden/>
+                <w:sz w:val="24"/>
+                <w:szCs w:val="24"/>
                 <w:lang w:val="fr-CA"/>
               </w:rPr>
               <w:fldChar w:fldCharType="end"/>
@@ -662,6 +722,8 @@
             <w:rPr>
               <w:rStyle w:val="Hyperlink"/>
               <w:noProof/>
+              <w:sz w:val="24"/>
+              <w:szCs w:val="24"/>
               <w:lang w:val="fr-CA"/>
             </w:rPr>
           </w:pPr>
@@ -671,6 +733,8 @@
                 <w:rStyle w:val="Hyperlink"/>
                 <w:rFonts w:cstheme="minorHAnsi"/>
                 <w:noProof/>
+                <w:sz w:val="24"/>
+                <w:szCs w:val="24"/>
                 <w:lang w:val="fr-CA"/>
               </w:rPr>
               <w:t>CRITÈRE D</w:t>
@@ -679,6 +743,8 @@
               <w:rPr>
                 <w:noProof/>
                 <w:webHidden/>
+                <w:sz w:val="24"/>
+                <w:szCs w:val="24"/>
                 <w:lang w:val="fr-CA"/>
               </w:rPr>
               <w:tab/>
@@ -687,6 +753,8 @@
               <w:rPr>
                 <w:noProof/>
                 <w:webHidden/>
+                <w:sz w:val="24"/>
+                <w:szCs w:val="24"/>
                 <w:lang w:val="fr-CA"/>
               </w:rPr>
               <w:fldChar w:fldCharType="begin"/>
@@ -695,6 +763,8 @@
               <w:rPr>
                 <w:noProof/>
                 <w:webHidden/>
+                <w:sz w:val="24"/>
+                <w:szCs w:val="24"/>
                 <w:lang w:val="fr-CA"/>
               </w:rPr>
               <w:instrText xml:space="preserve"> PAGEREF _Toc64718305 \h </w:instrText>
@@ -703,6 +773,8 @@
               <w:rPr>
                 <w:noProof/>
                 <w:webHidden/>
+                <w:sz w:val="24"/>
+                <w:szCs w:val="24"/>
                 <w:lang w:val="fr-CA"/>
               </w:rPr>
             </w:r>
@@ -710,6 +782,8 @@
               <w:rPr>
                 <w:noProof/>
                 <w:webHidden/>
+                <w:sz w:val="24"/>
+                <w:szCs w:val="24"/>
                 <w:lang w:val="fr-CA"/>
               </w:rPr>
               <w:fldChar w:fldCharType="separate"/>
@@ -718,6 +792,8 @@
               <w:rPr>
                 <w:noProof/>
                 <w:webHidden/>
+                <w:sz w:val="24"/>
+                <w:szCs w:val="24"/>
                 <w:lang w:val="fr-CA"/>
               </w:rPr>
               <w:t>11</w:t>
@@ -726,6 +802,8 @@
               <w:rPr>
                 <w:noProof/>
                 <w:webHidden/>
+                <w:sz w:val="24"/>
+                <w:szCs w:val="24"/>
                 <w:lang w:val="fr-CA"/>
               </w:rPr>
               <w:fldChar w:fldCharType="end"/>
@@ -736,6 +814,8 @@
           <w:pPr>
             <w:rPr>
               <w:noProof/>
+              <w:sz w:val="24"/>
+              <w:szCs w:val="24"/>
               <w:lang w:val="fr-CA"/>
             </w:rPr>
           </w:pPr>
@@ -744,12 +824,16 @@
           <w:pPr>
             <w:rPr>
               <w:noProof/>
+              <w:sz w:val="24"/>
+              <w:szCs w:val="24"/>
               <w:lang w:val="fr-CA"/>
             </w:rPr>
           </w:pPr>
           <w:r>
             <w:rPr>
               <w:noProof/>
+              <w:sz w:val="24"/>
+              <w:szCs w:val="24"/>
               <w:lang w:val="fr-CA"/>
             </w:rPr>
             <w:t>BIBLIOGRAPHIE</w:t>
@@ -764,6 +848,8 @@
             <w:rPr>
               <w:rStyle w:val="Hyperlink"/>
               <w:noProof/>
+              <w:sz w:val="24"/>
+              <w:szCs w:val="24"/>
               <w:lang w:val="fr-CA"/>
             </w:rPr>
           </w:pPr>
@@ -773,6 +859,8 @@
                 <w:rStyle w:val="Hyperlink"/>
                 <w:rFonts w:cstheme="minorHAnsi"/>
                 <w:noProof/>
+                <w:sz w:val="24"/>
+                <w:szCs w:val="24"/>
                 <w:lang w:val="fr-CA"/>
               </w:rPr>
               <w:t>LISTE DES SOURCES CITÉES</w:t>
@@ -781,6 +869,8 @@
               <w:rPr>
                 <w:noProof/>
                 <w:webHidden/>
+                <w:sz w:val="24"/>
+                <w:szCs w:val="24"/>
                 <w:lang w:val="fr-CA"/>
               </w:rPr>
               <w:tab/>
@@ -789,6 +879,8 @@
               <w:rPr>
                 <w:noProof/>
                 <w:webHidden/>
+                <w:sz w:val="24"/>
+                <w:szCs w:val="24"/>
                 <w:lang w:val="fr-CA"/>
               </w:rPr>
               <w:fldChar w:fldCharType="begin"/>
@@ -797,6 +889,8 @@
               <w:rPr>
                 <w:noProof/>
                 <w:webHidden/>
+                <w:sz w:val="24"/>
+                <w:szCs w:val="24"/>
                 <w:lang w:val="fr-CA"/>
               </w:rPr>
               <w:instrText xml:space="preserve"> PAGEREF _Toc64718306 \h </w:instrText>
@@ -805,6 +899,8 @@
               <w:rPr>
                 <w:noProof/>
                 <w:webHidden/>
+                <w:sz w:val="24"/>
+                <w:szCs w:val="24"/>
                 <w:lang w:val="fr-CA"/>
               </w:rPr>
             </w:r>
@@ -812,6 +908,8 @@
               <w:rPr>
                 <w:noProof/>
                 <w:webHidden/>
+                <w:sz w:val="24"/>
+                <w:szCs w:val="24"/>
                 <w:lang w:val="fr-CA"/>
               </w:rPr>
               <w:fldChar w:fldCharType="separate"/>
@@ -820,6 +918,8 @@
               <w:rPr>
                 <w:noProof/>
                 <w:webHidden/>
+                <w:sz w:val="24"/>
+                <w:szCs w:val="24"/>
                 <w:lang w:val="fr-CA"/>
               </w:rPr>
               <w:t>15</w:t>
@@ -828,6 +928,8 @@
               <w:rPr>
                 <w:noProof/>
                 <w:webHidden/>
+                <w:sz w:val="24"/>
+                <w:szCs w:val="24"/>
                 <w:lang w:val="fr-CA"/>
               </w:rPr>
               <w:fldChar w:fldCharType="end"/>
@@ -838,6 +940,8 @@
           <w:pPr>
             <w:rPr>
               <w:noProof/>
+              <w:sz w:val="24"/>
+              <w:szCs w:val="24"/>
               <w:lang w:val="fr-CA"/>
             </w:rPr>
           </w:pPr>
@@ -846,12 +950,16 @@
           <w:pPr>
             <w:rPr>
               <w:noProof/>
+              <w:sz w:val="24"/>
+              <w:szCs w:val="24"/>
               <w:lang w:val="fr-CA"/>
             </w:rPr>
           </w:pPr>
           <w:r>
             <w:rPr>
               <w:noProof/>
+              <w:sz w:val="24"/>
+              <w:szCs w:val="24"/>
               <w:lang w:val="fr-CA"/>
             </w:rPr>
             <w:t>ANNEXES</w:t>
@@ -866,6 +974,8 @@
             <w:rPr>
               <w:rFonts w:eastAsiaTheme="minorEastAsia"/>
               <w:noProof/>
+              <w:sz w:val="24"/>
+              <w:szCs w:val="24"/>
               <w:lang w:val="fr-CA" w:eastAsia="fr-CA"/>
             </w:rPr>
           </w:pPr>
@@ -875,6 +985,8 @@
                 <w:rStyle w:val="Hyperlink"/>
                 <w:rFonts w:cstheme="minorHAnsi"/>
                 <w:noProof/>
+                <w:sz w:val="24"/>
+                <w:szCs w:val="24"/>
                 <w:lang w:val="fr-CA"/>
               </w:rPr>
               <w:t>ANNEXE I – GRILLE D’ÉVALUATION DE LA FIABILITÉ DES SOURCES</w:t>
@@ -883,6 +995,8 @@
               <w:rPr>
                 <w:noProof/>
                 <w:webHidden/>
+                <w:sz w:val="24"/>
+                <w:szCs w:val="24"/>
                 <w:lang w:val="fr-CA"/>
               </w:rPr>
               <w:tab/>
@@ -891,6 +1005,8 @@
               <w:rPr>
                 <w:noProof/>
                 <w:webHidden/>
+                <w:sz w:val="24"/>
+                <w:szCs w:val="24"/>
                 <w:lang w:val="fr-CA"/>
               </w:rPr>
               <w:fldChar w:fldCharType="begin"/>
@@ -899,6 +1015,8 @@
               <w:rPr>
                 <w:noProof/>
                 <w:webHidden/>
+                <w:sz w:val="24"/>
+                <w:szCs w:val="24"/>
                 <w:lang w:val="fr-CA"/>
               </w:rPr>
               <w:instrText xml:space="preserve"> PAGEREF _Toc64718307 \h </w:instrText>
@@ -907,6 +1025,8 @@
               <w:rPr>
                 <w:noProof/>
                 <w:webHidden/>
+                <w:sz w:val="24"/>
+                <w:szCs w:val="24"/>
                 <w:lang w:val="fr-CA"/>
               </w:rPr>
             </w:r>
@@ -914,6 +1034,8 @@
               <w:rPr>
                 <w:noProof/>
                 <w:webHidden/>
+                <w:sz w:val="24"/>
+                <w:szCs w:val="24"/>
                 <w:lang w:val="fr-CA"/>
               </w:rPr>
               <w:fldChar w:fldCharType="separate"/>
@@ -922,6 +1044,8 @@
               <w:rPr>
                 <w:noProof/>
                 <w:webHidden/>
+                <w:sz w:val="24"/>
+                <w:szCs w:val="24"/>
                 <w:lang w:val="fr-CA"/>
               </w:rPr>
               <w:t>16</w:t>
@@ -930,6 +1054,8 @@
               <w:rPr>
                 <w:noProof/>
                 <w:webHidden/>
+                <w:sz w:val="24"/>
+                <w:szCs w:val="24"/>
                 <w:lang w:val="fr-CA"/>
               </w:rPr>
               <w:fldChar w:fldCharType="end"/>
@@ -945,6 +1071,8 @@
             <w:rPr>
               <w:rFonts w:eastAsiaTheme="minorEastAsia"/>
               <w:noProof/>
+              <w:sz w:val="24"/>
+              <w:szCs w:val="24"/>
               <w:lang w:val="fr-CA" w:eastAsia="fr-CA"/>
             </w:rPr>
           </w:pPr>
@@ -954,6 +1082,8 @@
                 <w:rStyle w:val="Hyperlink"/>
                 <w:rFonts w:cstheme="minorHAnsi"/>
                 <w:noProof/>
+                <w:sz w:val="24"/>
+                <w:szCs w:val="24"/>
                 <w:lang w:val="fr-CA"/>
               </w:rPr>
               <w:t>ANNEXE II – MON TABLEAU TRELLO</w:t>
@@ -962,6 +1092,8 @@
               <w:rPr>
                 <w:noProof/>
                 <w:webHidden/>
+                <w:sz w:val="24"/>
+                <w:szCs w:val="24"/>
                 <w:lang w:val="fr-CA"/>
               </w:rPr>
               <w:tab/>
@@ -970,6 +1102,8 @@
               <w:rPr>
                 <w:noProof/>
                 <w:webHidden/>
+                <w:sz w:val="24"/>
+                <w:szCs w:val="24"/>
                 <w:lang w:val="fr-CA"/>
               </w:rPr>
               <w:fldChar w:fldCharType="begin"/>
@@ -978,6 +1112,8 @@
               <w:rPr>
                 <w:noProof/>
                 <w:webHidden/>
+                <w:sz w:val="24"/>
+                <w:szCs w:val="24"/>
                 <w:lang w:val="fr-CA"/>
               </w:rPr>
               <w:instrText xml:space="preserve"> PAGEREF _Toc64718308 \h </w:instrText>
@@ -986,6 +1122,8 @@
               <w:rPr>
                 <w:noProof/>
                 <w:webHidden/>
+                <w:sz w:val="24"/>
+                <w:szCs w:val="24"/>
                 <w:lang w:val="fr-CA"/>
               </w:rPr>
             </w:r>
@@ -993,6 +1131,8 @@
               <w:rPr>
                 <w:noProof/>
                 <w:webHidden/>
+                <w:sz w:val="24"/>
+                <w:szCs w:val="24"/>
                 <w:lang w:val="fr-CA"/>
               </w:rPr>
               <w:fldChar w:fldCharType="separate"/>
@@ -1001,6 +1141,8 @@
               <w:rPr>
                 <w:noProof/>
                 <w:webHidden/>
+                <w:sz w:val="24"/>
+                <w:szCs w:val="24"/>
                 <w:lang w:val="fr-CA"/>
               </w:rPr>
               <w:t>17</w:t>
@@ -1009,6 +1151,8 @@
               <w:rPr>
                 <w:noProof/>
                 <w:webHidden/>
+                <w:sz w:val="24"/>
+                <w:szCs w:val="24"/>
                 <w:lang w:val="fr-CA"/>
               </w:rPr>
               <w:fldChar w:fldCharType="end"/>
@@ -1024,6 +1168,8 @@
             <w:rPr>
               <w:rFonts w:eastAsiaTheme="minorEastAsia"/>
               <w:noProof/>
+              <w:sz w:val="24"/>
+              <w:szCs w:val="24"/>
               <w:lang w:val="fr-CA" w:eastAsia="fr-CA"/>
             </w:rPr>
           </w:pPr>
@@ -1033,6 +1179,8 @@
                 <w:rStyle w:val="Hyperlink"/>
                 <w:rFonts w:cstheme="minorHAnsi"/>
                 <w:noProof/>
+                <w:sz w:val="24"/>
+                <w:szCs w:val="24"/>
                 <w:lang w:val="fr-CA"/>
               </w:rPr>
               <w:t>ANNEXE III – ÉCHÉANCIER</w:t>
@@ -1041,6 +1189,8 @@
               <w:rPr>
                 <w:noProof/>
                 <w:webHidden/>
+                <w:sz w:val="24"/>
+                <w:szCs w:val="24"/>
                 <w:lang w:val="fr-CA"/>
               </w:rPr>
               <w:tab/>
@@ -1049,6 +1199,8 @@
               <w:rPr>
                 <w:noProof/>
                 <w:webHidden/>
+                <w:sz w:val="24"/>
+                <w:szCs w:val="24"/>
                 <w:lang w:val="fr-CA"/>
               </w:rPr>
               <w:fldChar w:fldCharType="begin"/>
@@ -1057,6 +1209,8 @@
               <w:rPr>
                 <w:noProof/>
                 <w:webHidden/>
+                <w:sz w:val="24"/>
+                <w:szCs w:val="24"/>
                 <w:lang w:val="fr-CA"/>
               </w:rPr>
               <w:instrText xml:space="preserve"> PAGEREF _Toc64718309 \h </w:instrText>
@@ -1065,6 +1219,8 @@
               <w:rPr>
                 <w:noProof/>
                 <w:webHidden/>
+                <w:sz w:val="24"/>
+                <w:szCs w:val="24"/>
                 <w:lang w:val="fr-CA"/>
               </w:rPr>
             </w:r>
@@ -1072,6 +1228,8 @@
               <w:rPr>
                 <w:noProof/>
                 <w:webHidden/>
+                <w:sz w:val="24"/>
+                <w:szCs w:val="24"/>
                 <w:lang w:val="fr-CA"/>
               </w:rPr>
               <w:fldChar w:fldCharType="separate"/>
@@ -1080,6 +1238,8 @@
               <w:rPr>
                 <w:noProof/>
                 <w:webHidden/>
+                <w:sz w:val="24"/>
+                <w:szCs w:val="24"/>
                 <w:lang w:val="fr-CA"/>
               </w:rPr>
               <w:t>18</w:t>
@@ -1088,6 +1248,8 @@
               <w:rPr>
                 <w:noProof/>
                 <w:webHidden/>
+                <w:sz w:val="24"/>
+                <w:szCs w:val="24"/>
                 <w:lang w:val="fr-CA"/>
               </w:rPr>
               <w:fldChar w:fldCharType="end"/>
@@ -1103,6 +1265,8 @@
             <w:rPr>
               <w:rFonts w:eastAsiaTheme="minorEastAsia"/>
               <w:noProof/>
+              <w:sz w:val="24"/>
+              <w:szCs w:val="24"/>
               <w:lang w:val="fr-CA" w:eastAsia="fr-CA"/>
             </w:rPr>
           </w:pPr>
@@ -1112,6 +1276,8 @@
                 <w:rStyle w:val="Hyperlink"/>
                 <w:rFonts w:cstheme="minorHAnsi"/>
                 <w:noProof/>
+                <w:sz w:val="24"/>
+                <w:szCs w:val="24"/>
                 <w:lang w:val="fr-CA"/>
               </w:rPr>
               <w:t>ANNEXE IV – EFFETS SECONDAIRES</w:t>
@@ -1120,6 +1286,8 @@
               <w:rPr>
                 <w:noProof/>
                 <w:webHidden/>
+                <w:sz w:val="24"/>
+                <w:szCs w:val="24"/>
                 <w:lang w:val="fr-CA"/>
               </w:rPr>
               <w:tab/>
@@ -1128,6 +1296,8 @@
               <w:rPr>
                 <w:noProof/>
                 <w:webHidden/>
+                <w:sz w:val="24"/>
+                <w:szCs w:val="24"/>
                 <w:lang w:val="fr-CA"/>
               </w:rPr>
               <w:fldChar w:fldCharType="begin"/>
@@ -1136,6 +1306,8 @@
               <w:rPr>
                 <w:noProof/>
                 <w:webHidden/>
+                <w:sz w:val="24"/>
+                <w:szCs w:val="24"/>
                 <w:lang w:val="fr-CA"/>
               </w:rPr>
               <w:instrText xml:space="preserve"> PAGEREF _Toc64718310 \h </w:instrText>
@@ -1144,6 +1316,8 @@
               <w:rPr>
                 <w:noProof/>
                 <w:webHidden/>
+                <w:sz w:val="24"/>
+                <w:szCs w:val="24"/>
                 <w:lang w:val="fr-CA"/>
               </w:rPr>
             </w:r>
@@ -1151,6 +1325,8 @@
               <w:rPr>
                 <w:noProof/>
                 <w:webHidden/>
+                <w:sz w:val="24"/>
+                <w:szCs w:val="24"/>
                 <w:lang w:val="fr-CA"/>
               </w:rPr>
               <w:fldChar w:fldCharType="separate"/>
@@ -1159,6 +1335,8 @@
               <w:rPr>
                 <w:noProof/>
                 <w:webHidden/>
+                <w:sz w:val="24"/>
+                <w:szCs w:val="24"/>
                 <w:lang w:val="fr-CA"/>
               </w:rPr>
               <w:t>18</w:t>
@@ -1167,6 +1345,8 @@
               <w:rPr>
                 <w:noProof/>
                 <w:webHidden/>
+                <w:sz w:val="24"/>
+                <w:szCs w:val="24"/>
                 <w:lang w:val="fr-CA"/>
               </w:rPr>
               <w:fldChar w:fldCharType="end"/>
@@ -1182,6 +1362,8 @@
             <w:rPr>
               <w:rFonts w:eastAsiaTheme="minorEastAsia"/>
               <w:noProof/>
+              <w:sz w:val="24"/>
+              <w:szCs w:val="24"/>
               <w:lang w:val="fr-CA" w:eastAsia="fr-CA"/>
             </w:rPr>
           </w:pPr>
@@ -1191,6 +1373,8 @@
                 <w:rStyle w:val="Hyperlink"/>
                 <w:rFonts w:cstheme="minorHAnsi"/>
                 <w:noProof/>
+                <w:sz w:val="24"/>
+                <w:szCs w:val="24"/>
                 <w:lang w:val="fr-CA"/>
               </w:rPr>
               <w:t>ANNEXE V – LIGNES RETIRÉES À CAUSE D’UN « BUG »</w:t>
@@ -1199,6 +1383,8 @@
               <w:rPr>
                 <w:noProof/>
                 <w:webHidden/>
+                <w:sz w:val="24"/>
+                <w:szCs w:val="24"/>
                 <w:lang w:val="fr-CA"/>
               </w:rPr>
               <w:tab/>
@@ -1207,6 +1393,8 @@
               <w:rPr>
                 <w:noProof/>
                 <w:webHidden/>
+                <w:sz w:val="24"/>
+                <w:szCs w:val="24"/>
                 <w:lang w:val="fr-CA"/>
               </w:rPr>
               <w:fldChar w:fldCharType="begin"/>
@@ -1215,6 +1403,8 @@
               <w:rPr>
                 <w:noProof/>
                 <w:webHidden/>
+                <w:sz w:val="24"/>
+                <w:szCs w:val="24"/>
                 <w:lang w:val="fr-CA"/>
               </w:rPr>
               <w:instrText xml:space="preserve"> PAGEREF _Toc64718311 \h </w:instrText>
@@ -1223,6 +1413,8 @@
               <w:rPr>
                 <w:noProof/>
                 <w:webHidden/>
+                <w:sz w:val="24"/>
+                <w:szCs w:val="24"/>
                 <w:lang w:val="fr-CA"/>
               </w:rPr>
             </w:r>
@@ -1230,6 +1422,8 @@
               <w:rPr>
                 <w:noProof/>
                 <w:webHidden/>
+                <w:sz w:val="24"/>
+                <w:szCs w:val="24"/>
                 <w:lang w:val="fr-CA"/>
               </w:rPr>
               <w:fldChar w:fldCharType="separate"/>
@@ -1238,6 +1432,8 @@
               <w:rPr>
                 <w:noProof/>
                 <w:webHidden/>
+                <w:sz w:val="24"/>
+                <w:szCs w:val="24"/>
                 <w:lang w:val="fr-CA"/>
               </w:rPr>
               <w:t>20</w:t>
@@ -1246,6 +1442,8 @@
               <w:rPr>
                 <w:noProof/>
                 <w:webHidden/>
+                <w:sz w:val="24"/>
+                <w:szCs w:val="24"/>
                 <w:lang w:val="fr-CA"/>
               </w:rPr>
               <w:fldChar w:fldCharType="end"/>
@@ -1261,6 +1459,8 @@
             <w:rPr>
               <w:rFonts w:eastAsiaTheme="minorEastAsia"/>
               <w:noProof/>
+              <w:sz w:val="24"/>
+              <w:szCs w:val="24"/>
               <w:lang w:val="fr-CA" w:eastAsia="fr-CA"/>
             </w:rPr>
           </w:pPr>
@@ -1270,6 +1470,8 @@
                 <w:rStyle w:val="Hyperlink"/>
                 <w:rFonts w:cstheme="minorHAnsi"/>
                 <w:noProof/>
+                <w:sz w:val="24"/>
+                <w:szCs w:val="24"/>
                 <w:lang w:val="fr-CA"/>
               </w:rPr>
               <w:t>ANNEXE VI – LE CHAT</w:t>
@@ -1278,6 +1480,8 @@
               <w:rPr>
                 <w:noProof/>
                 <w:webHidden/>
+                <w:sz w:val="24"/>
+                <w:szCs w:val="24"/>
                 <w:lang w:val="fr-CA"/>
               </w:rPr>
               <w:tab/>
@@ -1286,6 +1490,8 @@
               <w:rPr>
                 <w:noProof/>
                 <w:webHidden/>
+                <w:sz w:val="24"/>
+                <w:szCs w:val="24"/>
                 <w:lang w:val="fr-CA"/>
               </w:rPr>
               <w:fldChar w:fldCharType="begin"/>
@@ -1294,6 +1500,8 @@
               <w:rPr>
                 <w:noProof/>
                 <w:webHidden/>
+                <w:sz w:val="24"/>
+                <w:szCs w:val="24"/>
                 <w:lang w:val="fr-CA"/>
               </w:rPr>
               <w:instrText xml:space="preserve"> PAGEREF _Toc64718312 \h </w:instrText>
@@ -1302,6 +1510,8 @@
               <w:rPr>
                 <w:noProof/>
                 <w:webHidden/>
+                <w:sz w:val="24"/>
+                <w:szCs w:val="24"/>
                 <w:lang w:val="fr-CA"/>
               </w:rPr>
             </w:r>
@@ -1309,6 +1519,8 @@
               <w:rPr>
                 <w:noProof/>
                 <w:webHidden/>
+                <w:sz w:val="24"/>
+                <w:szCs w:val="24"/>
                 <w:lang w:val="fr-CA"/>
               </w:rPr>
               <w:fldChar w:fldCharType="separate"/>
@@ -1317,6 +1529,8 @@
               <w:rPr>
                 <w:noProof/>
                 <w:webHidden/>
+                <w:sz w:val="24"/>
+                <w:szCs w:val="24"/>
                 <w:lang w:val="fr-CA"/>
               </w:rPr>
               <w:t>21</w:t>
@@ -1325,6 +1539,8 @@
               <w:rPr>
                 <w:noProof/>
                 <w:webHidden/>
+                <w:sz w:val="24"/>
+                <w:szCs w:val="24"/>
                 <w:lang w:val="fr-CA"/>
               </w:rPr>
               <w:fldChar w:fldCharType="end"/>
@@ -1340,6 +1556,8 @@
             <w:rPr>
               <w:rFonts w:eastAsiaTheme="minorEastAsia"/>
               <w:noProof/>
+              <w:sz w:val="24"/>
+              <w:szCs w:val="24"/>
               <w:lang w:val="fr-CA" w:eastAsia="fr-CA"/>
             </w:rPr>
           </w:pPr>
@@ -1349,6 +1567,8 @@
                 <w:rStyle w:val="Hyperlink"/>
                 <w:rFonts w:cstheme="minorHAnsi"/>
                 <w:noProof/>
+                <w:sz w:val="24"/>
+                <w:szCs w:val="24"/>
                 <w:lang w:val="fr-CA"/>
               </w:rPr>
               <w:t>ANNEXE VII – MÉDICAMENTS</w:t>
@@ -1357,6 +1577,8 @@
               <w:rPr>
                 <w:noProof/>
                 <w:webHidden/>
+                <w:sz w:val="24"/>
+                <w:szCs w:val="24"/>
                 <w:lang w:val="fr-CA"/>
               </w:rPr>
               <w:tab/>
@@ -1365,6 +1587,8 @@
               <w:rPr>
                 <w:noProof/>
                 <w:webHidden/>
+                <w:sz w:val="24"/>
+                <w:szCs w:val="24"/>
                 <w:lang w:val="fr-CA"/>
               </w:rPr>
               <w:fldChar w:fldCharType="begin"/>
@@ -1373,6 +1597,8 @@
               <w:rPr>
                 <w:noProof/>
                 <w:webHidden/>
+                <w:sz w:val="24"/>
+                <w:szCs w:val="24"/>
                 <w:lang w:val="fr-CA"/>
               </w:rPr>
               <w:instrText xml:space="preserve"> PAGEREF _Toc64718313 \h </w:instrText>
@@ -1381,6 +1607,8 @@
               <w:rPr>
                 <w:noProof/>
                 <w:webHidden/>
+                <w:sz w:val="24"/>
+                <w:szCs w:val="24"/>
                 <w:lang w:val="fr-CA"/>
               </w:rPr>
             </w:r>
@@ -1388,6 +1616,8 @@
               <w:rPr>
                 <w:noProof/>
                 <w:webHidden/>
+                <w:sz w:val="24"/>
+                <w:szCs w:val="24"/>
                 <w:lang w:val="fr-CA"/>
               </w:rPr>
               <w:fldChar w:fldCharType="separate"/>
@@ -1396,6 +1626,8 @@
               <w:rPr>
                 <w:noProof/>
                 <w:webHidden/>
+                <w:sz w:val="24"/>
+                <w:szCs w:val="24"/>
                 <w:lang w:val="fr-CA"/>
               </w:rPr>
               <w:t>22</w:t>
@@ -1404,6 +1636,8 @@
               <w:rPr>
                 <w:noProof/>
                 <w:webHidden/>
+                <w:sz w:val="24"/>
+                <w:szCs w:val="24"/>
                 <w:lang w:val="fr-CA"/>
               </w:rPr>
               <w:fldChar w:fldCharType="end"/>
@@ -1419,6 +1653,8 @@
             <w:rPr>
               <w:rFonts w:eastAsiaTheme="minorEastAsia"/>
               <w:noProof/>
+              <w:sz w:val="24"/>
+              <w:szCs w:val="24"/>
               <w:lang w:val="fr-CA" w:eastAsia="fr-CA"/>
             </w:rPr>
           </w:pPr>
@@ -1428,6 +1664,8 @@
                 <w:rStyle w:val="Hyperlink"/>
                 <w:rFonts w:cstheme="minorHAnsi"/>
                 <w:noProof/>
+                <w:sz w:val="24"/>
+                <w:szCs w:val="24"/>
                 <w:lang w:val="fr-CA"/>
               </w:rPr>
               <w:t>ANNEXE VIII – PLAN DU JEU</w:t>
@@ -1436,6 +1674,8 @@
               <w:rPr>
                 <w:noProof/>
                 <w:webHidden/>
+                <w:sz w:val="24"/>
+                <w:szCs w:val="24"/>
                 <w:lang w:val="fr-CA"/>
               </w:rPr>
               <w:tab/>
@@ -1444,6 +1684,8 @@
               <w:rPr>
                 <w:noProof/>
                 <w:webHidden/>
+                <w:sz w:val="24"/>
+                <w:szCs w:val="24"/>
                 <w:lang w:val="fr-CA"/>
               </w:rPr>
               <w:fldChar w:fldCharType="begin"/>
@@ -1452,6 +1694,8 @@
               <w:rPr>
                 <w:noProof/>
                 <w:webHidden/>
+                <w:sz w:val="24"/>
+                <w:szCs w:val="24"/>
                 <w:lang w:val="fr-CA"/>
               </w:rPr>
               <w:instrText xml:space="preserve"> PAGEREF _Toc64718314 \h </w:instrText>
@@ -1460,6 +1704,8 @@
               <w:rPr>
                 <w:noProof/>
                 <w:webHidden/>
+                <w:sz w:val="24"/>
+                <w:szCs w:val="24"/>
                 <w:lang w:val="fr-CA"/>
               </w:rPr>
             </w:r>
@@ -1467,6 +1713,8 @@
               <w:rPr>
                 <w:noProof/>
                 <w:webHidden/>
+                <w:sz w:val="24"/>
+                <w:szCs w:val="24"/>
                 <w:lang w:val="fr-CA"/>
               </w:rPr>
               <w:fldChar w:fldCharType="separate"/>
@@ -1475,6 +1723,8 @@
               <w:rPr>
                 <w:noProof/>
                 <w:webHidden/>
+                <w:sz w:val="24"/>
+                <w:szCs w:val="24"/>
                 <w:lang w:val="fr-CA"/>
               </w:rPr>
               <w:t>23</w:t>
@@ -1483,6 +1733,8 @@
               <w:rPr>
                 <w:noProof/>
                 <w:webHidden/>
+                <w:sz w:val="24"/>
+                <w:szCs w:val="24"/>
                 <w:lang w:val="fr-CA"/>
               </w:rPr>
               <w:fldChar w:fldCharType="end"/>
@@ -1498,6 +1750,8 @@
             <w:rPr>
               <w:rFonts w:eastAsiaTheme="minorEastAsia"/>
               <w:noProof/>
+              <w:sz w:val="24"/>
+              <w:szCs w:val="24"/>
               <w:lang w:val="fr-CA" w:eastAsia="fr-CA"/>
             </w:rPr>
           </w:pPr>
@@ -1507,6 +1761,8 @@
                 <w:rStyle w:val="Hyperlink"/>
                 <w:rFonts w:cstheme="minorHAnsi"/>
                 <w:noProof/>
+                <w:sz w:val="24"/>
+                <w:szCs w:val="24"/>
                 <w:lang w:val="fr-CA"/>
               </w:rPr>
               <w:t>ANNEXE IX – INTERFACE</w:t>
@@ -1515,6 +1771,8 @@
               <w:rPr>
                 <w:noProof/>
                 <w:webHidden/>
+                <w:sz w:val="24"/>
+                <w:szCs w:val="24"/>
                 <w:lang w:val="fr-CA"/>
               </w:rPr>
               <w:tab/>
@@ -1523,6 +1781,8 @@
               <w:rPr>
                 <w:noProof/>
                 <w:webHidden/>
+                <w:sz w:val="24"/>
+                <w:szCs w:val="24"/>
                 <w:lang w:val="fr-CA"/>
               </w:rPr>
               <w:fldChar w:fldCharType="begin"/>
@@ -1531,6 +1791,8 @@
               <w:rPr>
                 <w:noProof/>
                 <w:webHidden/>
+                <w:sz w:val="24"/>
+                <w:szCs w:val="24"/>
                 <w:lang w:val="fr-CA"/>
               </w:rPr>
               <w:instrText xml:space="preserve"> PAGEREF _Toc64718315 \h </w:instrText>
@@ -1539,6 +1801,8 @@
               <w:rPr>
                 <w:noProof/>
                 <w:webHidden/>
+                <w:sz w:val="24"/>
+                <w:szCs w:val="24"/>
                 <w:lang w:val="fr-CA"/>
               </w:rPr>
             </w:r>
@@ -1546,6 +1810,8 @@
               <w:rPr>
                 <w:noProof/>
                 <w:webHidden/>
+                <w:sz w:val="24"/>
+                <w:szCs w:val="24"/>
                 <w:lang w:val="fr-CA"/>
               </w:rPr>
               <w:fldChar w:fldCharType="separate"/>
@@ -1554,6 +1820,8 @@
               <w:rPr>
                 <w:noProof/>
                 <w:webHidden/>
+                <w:sz w:val="24"/>
+                <w:szCs w:val="24"/>
                 <w:lang w:val="fr-CA"/>
               </w:rPr>
               <w:t>24</w:t>
@@ -1562,6 +1830,8 @@
               <w:rPr>
                 <w:noProof/>
                 <w:webHidden/>
+                <w:sz w:val="24"/>
+                <w:szCs w:val="24"/>
                 <w:lang w:val="fr-CA"/>
               </w:rPr>
               <w:fldChar w:fldCharType="end"/>
@@ -1577,6 +1847,8 @@
             <w:rPr>
               <w:rFonts w:eastAsiaTheme="minorEastAsia"/>
               <w:noProof/>
+              <w:sz w:val="24"/>
+              <w:szCs w:val="24"/>
               <w:lang w:val="fr-CA" w:eastAsia="fr-CA"/>
             </w:rPr>
           </w:pPr>
@@ -1586,6 +1858,8 @@
                 <w:rStyle w:val="Hyperlink"/>
                 <w:rFonts w:cstheme="minorHAnsi"/>
                 <w:noProof/>
+                <w:sz w:val="24"/>
+                <w:szCs w:val="24"/>
                 <w:lang w:val="fr-CA"/>
               </w:rPr>
               <w:t>ANNEXE X – DESSINS</w:t>
@@ -1594,6 +1868,8 @@
               <w:rPr>
                 <w:noProof/>
                 <w:webHidden/>
+                <w:sz w:val="24"/>
+                <w:szCs w:val="24"/>
                 <w:lang w:val="fr-CA"/>
               </w:rPr>
               <w:tab/>
@@ -1602,6 +1878,8 @@
               <w:rPr>
                 <w:noProof/>
                 <w:webHidden/>
+                <w:sz w:val="24"/>
+                <w:szCs w:val="24"/>
                 <w:lang w:val="fr-CA"/>
               </w:rPr>
               <w:fldChar w:fldCharType="begin"/>
@@ -1610,6 +1888,8 @@
               <w:rPr>
                 <w:noProof/>
                 <w:webHidden/>
+                <w:sz w:val="24"/>
+                <w:szCs w:val="24"/>
                 <w:lang w:val="fr-CA"/>
               </w:rPr>
               <w:instrText xml:space="preserve"> PAGEREF _Toc64718316 \h </w:instrText>
@@ -1618,6 +1898,8 @@
               <w:rPr>
                 <w:noProof/>
                 <w:webHidden/>
+                <w:sz w:val="24"/>
+                <w:szCs w:val="24"/>
                 <w:lang w:val="fr-CA"/>
               </w:rPr>
             </w:r>
@@ -1625,6 +1907,8 @@
               <w:rPr>
                 <w:noProof/>
                 <w:webHidden/>
+                <w:sz w:val="24"/>
+                <w:szCs w:val="24"/>
                 <w:lang w:val="fr-CA"/>
               </w:rPr>
               <w:fldChar w:fldCharType="separate"/>
@@ -1633,6 +1917,8 @@
               <w:rPr>
                 <w:noProof/>
                 <w:webHidden/>
+                <w:sz w:val="24"/>
+                <w:szCs w:val="24"/>
                 <w:lang w:val="fr-CA"/>
               </w:rPr>
               <w:t>25</w:t>
@@ -1641,6 +1927,8 @@
               <w:rPr>
                 <w:noProof/>
                 <w:webHidden/>
+                <w:sz w:val="24"/>
+                <w:szCs w:val="24"/>
                 <w:lang w:val="fr-CA"/>
               </w:rPr>
               <w:fldChar w:fldCharType="end"/>
@@ -1657,6 +1945,8 @@
             <w:rPr>
               <w:b/>
               <w:bCs/>
+              <w:sz w:val="24"/>
+              <w:szCs w:val="24"/>
               <w:lang w:val="fr-CA"/>
             </w:rPr>
             <w:fldChar w:fldCharType="end"/>
@@ -1814,7 +2104,16 @@
           <w:szCs w:val="24"/>
           <w:lang w:val="fr-CA"/>
         </w:rPr>
-        <w:t>de développer et apprendre une nouvelle compétence, soit le développement de jeux-vidéos</w:t>
+        <w:t xml:space="preserve">de développer et apprendre une nouvelle compétence, soit le développement de </w:t>
+      </w:r>
+      <w:r>
+        <w:rPr>
+          <w:rFonts w:cstheme="minorHAnsi"/>
+          <w:sz w:val="24"/>
+          <w:szCs w:val="24"/>
+          <w:lang w:val="fr-CA"/>
+        </w:rPr>
+        <w:t>jeux vidéo</w:t>
       </w:r>
       <w:r>
         <w:rPr>
@@ -2122,7 +2421,25 @@
           <w:szCs w:val="24"/>
           <w:lang w:val="fr-CA"/>
         </w:rPr>
-        <w:t xml:space="preserve">Ce projet était très stimulant, car il m’a permis d’apprendre à développer de nouvelles compétences, ce qui a créé un défi important. Par exemple, il a été très difficile pour moi d’apprendre à faire du dessin pour un jeu-vidéo et ç’a été un obstacle </w:t>
+        <w:t xml:space="preserve">Ce projet était très stimulant, car il m’a permis d’apprendre à développer de nouvelles compétences, ce qui a créé un défi important. Par exemple, il a été très difficile pour moi d’apprendre à faire du dessin pour un </w:t>
+      </w:r>
+      <w:r>
+        <w:rPr>
+          <w:rFonts w:cstheme="minorHAnsi"/>
+          <w:sz w:val="24"/>
+          <w:szCs w:val="24"/>
+          <w:lang w:val="fr-CA"/>
+        </w:rPr>
+        <w:t>jeu vidéo</w:t>
+      </w:r>
+      <w:r>
+        <w:rPr>
+          <w:rFonts w:cstheme="minorHAnsi"/>
+          <w:sz w:val="24"/>
+          <w:szCs w:val="24"/>
+          <w:lang w:val="fr-CA"/>
+        </w:rPr>
+        <w:t xml:space="preserve"> et ç’a été un obstacle </w:t>
       </w:r>
       <w:r>
         <w:rPr>
@@ -2953,7 +3270,25 @@
           <w:szCs w:val="24"/>
           <w:lang w:val="fr-CA"/>
         </w:rPr>
-        <w:t>Étant donné que mon but est d’apprendre à développer des jeux-vidéos, il est important que je maximise le nombre de « bugs » que je règle afin de m’améliorer p</w:t>
+        <w:t xml:space="preserve">Étant donné que mon but est d’apprendre à développer des </w:t>
+      </w:r>
+      <w:r>
+        <w:rPr>
+          <w:rFonts w:cstheme="minorHAnsi"/>
+          <w:sz w:val="24"/>
+          <w:szCs w:val="24"/>
+          <w:lang w:val="fr-CA"/>
+        </w:rPr>
+        <w:t>jeux vidéo</w:t>
+      </w:r>
+      <w:r>
+        <w:rPr>
+          <w:rFonts w:cstheme="minorHAnsi"/>
+          <w:sz w:val="24"/>
+          <w:szCs w:val="24"/>
+          <w:lang w:val="fr-CA"/>
+        </w:rPr>
+        <w:t>, il est important que je maximise le nombre de « bugs » que je règle afin de m’améliorer p</w:t>
       </w:r>
       <w:r>
         <w:rPr>
@@ -3061,7 +3396,25 @@
           <w:szCs w:val="24"/>
           <w:lang w:val="fr-CA"/>
         </w:rPr>
-        <w:t>si je veux bien apprendre le développement de jeu-vidéo, je dois développer mon jeu comme si je voulais le publier, ce qui signifie que je dois faire attention aux choses comme les fautes d’orthographe qui pourraient rendre me rendre moins crédible en</w:t>
+        <w:t xml:space="preserve">si je veux bien apprendre le développement de </w:t>
+      </w:r>
+      <w:r>
+        <w:rPr>
+          <w:rFonts w:cstheme="minorHAnsi"/>
+          <w:sz w:val="24"/>
+          <w:szCs w:val="24"/>
+          <w:lang w:val="fr-CA"/>
+        </w:rPr>
+        <w:t>jeu vidéo</w:t>
+      </w:r>
+      <w:r>
+        <w:rPr>
+          <w:rFonts w:cstheme="minorHAnsi"/>
+          <w:sz w:val="24"/>
+          <w:szCs w:val="24"/>
+          <w:lang w:val="fr-CA"/>
+        </w:rPr>
+        <w:t>, je dois développer mon jeu comme si je voulais le publier, ce qui signifie que je dois faire attention aux choses comme les fautes d’orthographe qui pourraient rendre me rendre moins crédible en</w:t>
       </w:r>
       <w:r>
         <w:rPr>
@@ -3131,7 +3484,25 @@
           <w:szCs w:val="24"/>
           <w:lang w:val="fr-CA"/>
         </w:rPr>
-        <w:t xml:space="preserve"> que pour mener un projet de développement de jeu-vidéo à terme, il est important de bien le planifier et de suivre sa planification. Ainsi, si je veux obtenir un produit de haute qualité, il est important que j’implémente la plupart des choses dans mon plan.</w:t>
+        <w:t xml:space="preserve"> que pour mener un projet de développement de </w:t>
+      </w:r>
+      <w:r>
+        <w:rPr>
+          <w:rFonts w:cstheme="minorHAnsi"/>
+          <w:sz w:val="24"/>
+          <w:szCs w:val="24"/>
+          <w:lang w:val="fr-CA"/>
+        </w:rPr>
+        <w:t>jeu vidéo</w:t>
+      </w:r>
+      <w:r>
+        <w:rPr>
+          <w:rFonts w:cstheme="minorHAnsi"/>
+          <w:sz w:val="24"/>
+          <w:szCs w:val="24"/>
+          <w:lang w:val="fr-CA"/>
+        </w:rPr>
+        <w:t xml:space="preserve"> à terme, il est important de bien le planifier et de suivre sa planification. Ainsi, si je veux obtenir un produit de haute qualité, il est important que j’implémente la plupart des choses dans mon plan.</w:t>
       </w:r>
       <w:r>
         <w:rPr>
@@ -3997,7 +4368,25 @@
           <w:szCs w:val="24"/>
           <w:lang w:val="fr-CA"/>
         </w:rPr>
-        <w:t>but d’apprendre à faire un jeu-vidéo de haute qualité</w:t>
+        <w:t xml:space="preserve">but d’apprendre à faire un </w:t>
+      </w:r>
+      <w:r>
+        <w:rPr>
+          <w:rFonts w:cstheme="minorHAnsi"/>
+          <w:sz w:val="24"/>
+          <w:szCs w:val="24"/>
+          <w:lang w:val="fr-CA"/>
+        </w:rPr>
+        <w:t>jeu vidéo</w:t>
+      </w:r>
+      <w:r>
+        <w:rPr>
+          <w:rFonts w:cstheme="minorHAnsi"/>
+          <w:sz w:val="24"/>
+          <w:szCs w:val="24"/>
+          <w:lang w:val="fr-CA"/>
+        </w:rPr>
+        <w:t xml:space="preserve"> de haute qualité</w:t>
       </w:r>
       <w:r>
         <w:rPr>
@@ -4948,7 +5337,25 @@
           <w:szCs w:val="24"/>
           <w:lang w:val="fr-CA"/>
         </w:rPr>
-        <w:t xml:space="preserve"> appris à concevoir de nouvelles technologies, en l’occurrence, mon jeu-vidéo. </w:t>
+        <w:t xml:space="preserve"> appris à concevoir de nouvelles technologies, en l’occurrence, mon </w:t>
+      </w:r>
+      <w:r>
+        <w:rPr>
+          <w:rFonts w:cstheme="minorHAnsi"/>
+          <w:sz w:val="24"/>
+          <w:szCs w:val="24"/>
+          <w:lang w:val="fr-CA"/>
+        </w:rPr>
+        <w:t>jeu vidéo</w:t>
+      </w:r>
+      <w:r>
+        <w:rPr>
+          <w:rFonts w:cstheme="minorHAnsi"/>
+          <w:sz w:val="24"/>
+          <w:szCs w:val="24"/>
+          <w:lang w:val="fr-CA"/>
+        </w:rPr>
+        <w:t xml:space="preserve">. </w:t>
       </w:r>
       <w:r>
         <w:rPr>
@@ -5655,7 +6062,25 @@
           <w:szCs w:val="24"/>
           <w:lang w:val="fr-CA"/>
         </w:rPr>
-        <w:t xml:space="preserve"> durant le développement de mon produit afin de mieux apprendre le développement de jeux-vidéos. Ce critère a été atteint, puisque j’ai réglé plusieurs bugs </w:t>
+        <w:t xml:space="preserve"> durant le développement de mon produit afin de mieux apprendre le développement de </w:t>
+      </w:r>
+      <w:r>
+        <w:rPr>
+          <w:rFonts w:cstheme="minorHAnsi"/>
+          <w:sz w:val="24"/>
+          <w:szCs w:val="24"/>
+          <w:lang w:val="fr-CA"/>
+        </w:rPr>
+        <w:t>jeux vidéo</w:t>
+      </w:r>
+      <w:r>
+        <w:rPr>
+          <w:rFonts w:cstheme="minorHAnsi"/>
+          <w:sz w:val="24"/>
+          <w:szCs w:val="24"/>
+          <w:lang w:val="fr-CA"/>
+        </w:rPr>
+        <w:t xml:space="preserve">. Ce critère a été atteint, puisque j’ai réglé plusieurs bugs </w:t>
       </w:r>
       <w:r>
         <w:rPr>
@@ -6369,7 +6794,25 @@
           <w:szCs w:val="24"/>
           <w:lang w:val="fr-CA"/>
         </w:rPr>
-        <w:t xml:space="preserve">, j’ai appris énormément de choses sur la réalisation de différentes actions dans un milieu complètement virtuel. Par exemple, j’en ai appris beaucoup sur l’organisation à même un ordinateur et des moyens efficaces de communiquer les changements d’un ordinateur à un autre complètement numériquement. Le fait d’avoir été dans la peau d’un développeur de jeux-vidéos pendant quelques mois m’a aussi permis d’approfondir mes connaissances sur le processus de création de nouvelles technologies. </w:t>
+        <w:t xml:space="preserve">, j’ai appris énormément de choses sur la réalisation de différentes actions dans un milieu complètement virtuel. Par exemple, j’en ai appris beaucoup sur l’organisation à même un ordinateur et des moyens efficaces de communiquer les changements d’un ordinateur à un autre complètement numériquement. Le fait d’avoir été dans la peau d’un développeur de </w:t>
+      </w:r>
+      <w:r>
+        <w:rPr>
+          <w:rFonts w:cstheme="minorHAnsi"/>
+          <w:sz w:val="24"/>
+          <w:szCs w:val="24"/>
+          <w:lang w:val="fr-CA"/>
+        </w:rPr>
+        <w:t>jeux vidéo</w:t>
+      </w:r>
+      <w:r>
+        <w:rPr>
+          <w:rFonts w:cstheme="minorHAnsi"/>
+          <w:sz w:val="24"/>
+          <w:szCs w:val="24"/>
+          <w:lang w:val="fr-CA"/>
+        </w:rPr>
+        <w:t xml:space="preserve"> pendant quelques mois m’a aussi permis d’approfondir mes connaissances sur le processus de création de nouvelles technologies. </w:t>
       </w:r>
       <w:r>
         <w:rPr>
@@ -6453,7 +6896,25 @@
           <w:szCs w:val="24"/>
           <w:lang w:val="fr-CA"/>
         </w:rPr>
-        <w:t>Ce projet m’a fait réaliser quelles sont mes forces et mes faiblesses quant au développement de jeux-vidéos. Je suis</w:t>
+        <w:t xml:space="preserve">Ce projet m’a fait réaliser quelles sont mes forces et mes faiblesses quant au développement de </w:t>
+      </w:r>
+      <w:r>
+        <w:rPr>
+          <w:rFonts w:cstheme="minorHAnsi"/>
+          <w:sz w:val="24"/>
+          <w:szCs w:val="24"/>
+          <w:lang w:val="fr-CA"/>
+        </w:rPr>
+        <w:t>jeux vidéo</w:t>
+      </w:r>
+      <w:r>
+        <w:rPr>
+          <w:rFonts w:cstheme="minorHAnsi"/>
+          <w:sz w:val="24"/>
+          <w:szCs w:val="24"/>
+          <w:lang w:val="fr-CA"/>
+        </w:rPr>
+        <w:t>. Je suis</w:t>
       </w:r>
       <w:r>
         <w:rPr>

</xml_diff>